<commit_message>
00:15 Unit10 Writing Upload PGW
</commit_message>
<xml_diff>
--- a/PGW/20190524/Writing.docx
+++ b/PGW/20190524/Writing.docx
@@ -16,7 +16,7 @@
           <w:b/>
           <w:sz w:val="24"/>
         </w:rPr>
-        <w:t>UNIT 9</w:t>
+        <w:t>UNIT 10</w:t>
       </w:r>
     </w:p>
     <w:p>
@@ -54,24 +54,23 @@
     </w:p>
     <w:p>
       <w:pPr>
-        <w:pStyle w:val="a3"/>
-        <w:spacing w:before="0" w:beforeAutospacing="0" w:after="0" w:afterAutospacing="0" w:line="390" w:lineRule="atLeast"/>
+        <w:rPr>
+          <w:rFonts w:asciiTheme="majorHAnsi" w:eastAsiaTheme="majorHAnsi" w:hAnsiTheme="majorHAnsi"/>
+          <w:sz w:val="22"/>
+        </w:rPr>
+      </w:pPr>
+      <w:r>
         <w:rPr>
           <w:rFonts w:ascii="Arial" w:hAnsi="Arial" w:cs="Arial"/>
           <w:color w:val="3C3B40"/>
           <w:sz w:val="30"/>
           <w:szCs w:val="30"/>
-        </w:rPr>
-      </w:pPr>
-      <w:r>
-        <w:rPr>
-          <w:rFonts w:ascii="Arial" w:hAnsi="Arial" w:cs="Arial"/>
-          <w:color w:val="3C3B40"/>
-          <w:sz w:val="30"/>
-          <w:szCs w:val="30"/>
-        </w:rPr>
-        <w:t>I want to buy a watch for my father. Please give me a piece of advice about what kind of watch to buy. Give lots of details that will help me decide.</w:t>
+          <w:shd w:val="clear" w:color="auto" w:fill="F3F5F9"/>
+        </w:rPr>
+        <w:t>America has daylight saving time (DST), but some countries do not. Do you think daylight saving time (DST) is necessary? Why or why not?</w:t>
       </w:r>
+      <w:bookmarkStart w:id="0" w:name="_GoBack"/>
+      <w:bookmarkEnd w:id="0"/>
     </w:p>
     <w:p>
       <w:pPr>
@@ -80,20 +79,28 @@
           <w:sz w:val="22"/>
         </w:rPr>
       </w:pPr>
-    </w:p>
-    <w:p>
-      <w:pPr>
+      <w:r>
         <w:rPr>
           <w:rFonts w:asciiTheme="majorHAnsi" w:eastAsiaTheme="majorHAnsi" w:hAnsiTheme="majorHAnsi"/>
           <w:sz w:val="22"/>
         </w:rPr>
-      </w:pPr>
+        <w:t xml:space="preserve">I learned about daylight saving time(DST) this opportunity. It is very interesting. I think DST is very necessary, </w:t>
+      </w:r>
+      <w:proofErr w:type="gramStart"/>
       <w:r>
         <w:rPr>
           <w:rFonts w:asciiTheme="majorHAnsi" w:eastAsiaTheme="majorHAnsi" w:hAnsiTheme="majorHAnsi"/>
           <w:sz w:val="22"/>
         </w:rPr>
-        <w:t>If you want to buy a watch for your father? Then you should be well aware of your father's taste.  Because There are many different kinds of watches and brands. But I don't know my watch very well either. The first thing to do is to choose whether to use a watch in a practical or stylish way. And then Metal or leather. The design of clockwork is also very important. A watch is a man's traditional fashion item. So you have to be very careful when you give a watch as a present. If you buy a watch for your father, I recommend a leather watch with a very classic design. Because your father will be old. The leather watch is a symbol of classic. I hope my advice was helpful.</w:t>
+        <w:t>because  I'll</w:t>
+      </w:r>
+      <w:proofErr w:type="gramEnd"/>
+      <w:r>
+        <w:rPr>
+          <w:rFonts w:asciiTheme="majorHAnsi" w:eastAsiaTheme="majorHAnsi" w:hAnsiTheme="majorHAnsi"/>
+          <w:sz w:val="22"/>
+        </w:rPr>
+        <w:t xml:space="preserve"> be able to get off work earlier because of DST. I sometimes want to leave work early at work. If We do DST, I can get off work earlier and save energy for the Earth. This is a very important issue.  If the quality of life is raised by DST, crime rates will go down, and the world will be filled with happiness. Don't you think? Of course, it will be very confusing at first. But if adapted, this is a revolution! It's not because I want to go home early. For the environment! For the earth! We need to apply DST to Republic of Korea in a hurry right now!</w:t>
       </w:r>
     </w:p>
     <w:p>
@@ -127,15 +134,6 @@
           <w:szCs w:val="20"/>
         </w:rPr>
       </w:pPr>
-      <w:r>
-        <w:rPr>
-          <w:rFonts w:asciiTheme="majorHAnsi" w:eastAsiaTheme="majorHAnsi" w:hAnsiTheme="majorHAnsi" w:cs="맑은 고딕"/>
-          <w:szCs w:val="20"/>
-        </w:rPr>
-        <w:t>If you want to buy a watch for your father? Then you should be well aware of your father's taste because there are many different kinds of watches and brands. But I don't know my watch very well either. The first thing to do is to choose whether to use a watch in a practical or stylish way. And then choose whether you want a metal or leather strap. The design of clockwork is also very important. A watch is a man's traditional fashion item. So you have to be very careful when you give a watch as a present. If you buy a watch for your father, I recommend a leather watch with a very classic design because your father will be old. The leather watch is a symbol of classic. I hope my advice was helpful.</w:t>
-      </w:r>
-      <w:bookmarkStart w:id="0" w:name="_GoBack"/>
-      <w:bookmarkEnd w:id="0"/>
     </w:p>
     <w:sectPr>
       <w:pgSz w:w="11906" w:h="16838"/>

</xml_diff>